<commit_message>
Forgot Password for User,Dealer,Admin
Still need to check if it work and work on layout of the Email send
</commit_message>
<xml_diff>
--- a/Wiki doc.docx
+++ b/Wiki doc.docx
@@ -56,32 +56,250 @@
           <w:sz w:val="24"/>
           <w:szCs w:val="24"/>
         </w:rPr>
-        <w:t xml:space="preserve">MyCar is a mobile application that help customer rent vehicle from a dealership. They can rent any vehicle of their desire. They can choose the type, specs, history, etc. of the car they want to rent or check for </w:t>
-      </w:r>
-      <w:r>
-        <w:rPr>
-          <w:rFonts w:ascii="Times New Roman" w:hAnsi="Times New Roman" w:cs="Times New Roman"/>
-          <w:sz w:val="24"/>
-          <w:szCs w:val="24"/>
-        </w:rPr>
-        <w:t>its</w:t>
-      </w:r>
-      <w:r>
-        <w:rPr>
-          <w:rFonts w:ascii="Times New Roman" w:hAnsi="Times New Roman" w:cs="Times New Roman"/>
-          <w:sz w:val="24"/>
-          <w:szCs w:val="24"/>
-        </w:rPr>
-        <w:t xml:space="preserve"> availability. </w:t>
-      </w:r>
-      <w:r>
-        <w:rPr>
-          <w:rFonts w:ascii="Times New Roman" w:hAnsi="Times New Roman" w:cs="Times New Roman"/>
-          <w:sz w:val="24"/>
-          <w:szCs w:val="24"/>
-        </w:rPr>
-        <w:t>MyCar also allow the dealer to check their customer history and availability of their car for rent. The dealer can cancel the customer orders.</w:t>
-      </w:r>
+        <w:t>MyCar is a</w:t>
+      </w:r>
+      <w:r>
+        <w:rPr>
+          <w:rFonts w:ascii="Times New Roman" w:hAnsi="Times New Roman" w:cs="Times New Roman"/>
+          <w:sz w:val="24"/>
+          <w:szCs w:val="24"/>
+        </w:rPr>
+        <w:t>n</w:t>
+      </w:r>
+      <w:r>
+        <w:rPr>
+          <w:rFonts w:ascii="Times New Roman" w:hAnsi="Times New Roman" w:cs="Times New Roman"/>
+          <w:sz w:val="24"/>
+          <w:szCs w:val="24"/>
+        </w:rPr>
+        <w:t xml:space="preserve"> </w:t>
+      </w:r>
+      <w:r>
+        <w:rPr>
+          <w:rFonts w:ascii="Times New Roman" w:hAnsi="Times New Roman" w:cs="Times New Roman"/>
+          <w:sz w:val="24"/>
+          <w:szCs w:val="24"/>
+        </w:rPr>
+        <w:t>android</w:t>
+      </w:r>
+      <w:r>
+        <w:rPr>
+          <w:rFonts w:ascii="Times New Roman" w:hAnsi="Times New Roman" w:cs="Times New Roman"/>
+          <w:sz w:val="24"/>
+          <w:szCs w:val="24"/>
+        </w:rPr>
+        <w:t xml:space="preserve"> application that help customer rent vehicle from a </w:t>
+      </w:r>
+      <w:r>
+        <w:rPr>
+          <w:rFonts w:ascii="Times New Roman" w:hAnsi="Times New Roman" w:cs="Times New Roman"/>
+          <w:sz w:val="24"/>
+          <w:szCs w:val="24"/>
+        </w:rPr>
+        <w:t>dealership. This document is a document of requirement and the process of developing this android application. The document is to keep tack and help during the developing.</w:t>
+      </w:r>
+    </w:p>
+    <w:p>
+      <w:pPr>
+        <w:pStyle w:val="ListParagraph"/>
+        <w:numPr>
+          <w:ilvl w:val="1"/>
+          <w:numId w:val="1"/>
+        </w:numPr>
+        <w:rPr>
+          <w:rFonts w:ascii="Times New Roman" w:hAnsi="Times New Roman" w:cs="Times New Roman"/>
+          <w:sz w:val="32"/>
+          <w:szCs w:val="32"/>
+        </w:rPr>
+      </w:pPr>
+      <w:r>
+        <w:rPr>
+          <w:rFonts w:ascii="Times New Roman" w:hAnsi="Times New Roman" w:cs="Times New Roman"/>
+          <w:sz w:val="32"/>
+          <w:szCs w:val="32"/>
+        </w:rPr>
+        <w:t>Scope</w:t>
+      </w:r>
+    </w:p>
+    <w:p>
+      <w:pPr>
+        <w:ind w:left="720"/>
+        <w:rPr>
+          <w:rFonts w:ascii="Times New Roman" w:hAnsi="Times New Roman" w:cs="Times New Roman"/>
+          <w:sz w:val="24"/>
+          <w:szCs w:val="24"/>
+        </w:rPr>
+      </w:pPr>
+      <w:r>
+        <w:rPr>
+          <w:rFonts w:ascii="Times New Roman" w:hAnsi="Times New Roman" w:cs="Times New Roman"/>
+          <w:sz w:val="24"/>
+          <w:szCs w:val="24"/>
+        </w:rPr>
+        <w:t xml:space="preserve">MyCar is an application for customer to rent vehicle from dealerships. MyCar will allow customers to </w:t>
+      </w:r>
+      <w:r>
+        <w:rPr>
+          <w:rFonts w:ascii="Times New Roman" w:hAnsi="Times New Roman" w:cs="Times New Roman"/>
+          <w:sz w:val="24"/>
+          <w:szCs w:val="24"/>
+        </w:rPr>
+        <w:t xml:space="preserve">search and </w:t>
+      </w:r>
+      <w:r>
+        <w:rPr>
+          <w:rFonts w:ascii="Times New Roman" w:hAnsi="Times New Roman" w:cs="Times New Roman"/>
+          <w:sz w:val="24"/>
+          <w:szCs w:val="24"/>
+        </w:rPr>
+        <w:t xml:space="preserve">select the type of vehicle they want to rent directly from dealership. They can </w:t>
+      </w:r>
+      <w:r>
+        <w:rPr>
+          <w:rFonts w:ascii="Times New Roman" w:hAnsi="Times New Roman" w:cs="Times New Roman"/>
+          <w:sz w:val="24"/>
+          <w:szCs w:val="24"/>
+        </w:rPr>
+        <w:t>choose</w:t>
+      </w:r>
+      <w:r>
+        <w:rPr>
+          <w:rFonts w:ascii="Times New Roman" w:hAnsi="Times New Roman" w:cs="Times New Roman"/>
+          <w:sz w:val="24"/>
+          <w:szCs w:val="24"/>
+        </w:rPr>
+        <w:t xml:space="preserve"> the amount of time (days) that they want to rent the car for.</w:t>
+      </w:r>
+      <w:r>
+        <w:rPr>
+          <w:rFonts w:ascii="Times New Roman" w:hAnsi="Times New Roman" w:cs="Times New Roman"/>
+          <w:sz w:val="24"/>
+          <w:szCs w:val="24"/>
+        </w:rPr>
+        <w:t xml:space="preserve"> Customer can make reservation for the vehicle they want to rent for the date they want to rent on. MyCar is intended to make it easier for customer to rent car.</w:t>
+      </w:r>
+    </w:p>
+    <w:p>
+      <w:pPr>
+        <w:ind w:left="720"/>
+        <w:rPr>
+          <w:rFonts w:ascii="Times New Roman" w:hAnsi="Times New Roman" w:cs="Times New Roman"/>
+          <w:sz w:val="24"/>
+          <w:szCs w:val="24"/>
+        </w:rPr>
+      </w:pPr>
+      <w:r>
+        <w:rPr>
+          <w:rFonts w:ascii="Times New Roman" w:hAnsi="Times New Roman" w:cs="Times New Roman"/>
+          <w:sz w:val="24"/>
+          <w:szCs w:val="24"/>
+        </w:rPr>
+        <w:t xml:space="preserve">With MyCar, dealers can add their vehicle to be rented to customer. They can set the price, availability </w:t>
+      </w:r>
+      <w:r>
+        <w:rPr>
+          <w:rFonts w:ascii="Times New Roman" w:hAnsi="Times New Roman" w:cs="Times New Roman"/>
+          <w:sz w:val="24"/>
+          <w:szCs w:val="24"/>
+        </w:rPr>
+        <w:t>and details</w:t>
+      </w:r>
+      <w:r>
+        <w:rPr>
+          <w:rFonts w:ascii="Times New Roman" w:hAnsi="Times New Roman" w:cs="Times New Roman"/>
+          <w:sz w:val="24"/>
+          <w:szCs w:val="24"/>
+        </w:rPr>
+        <w:t xml:space="preserve"> (color, features, history…) of the vehicle. </w:t>
+      </w:r>
+      <w:r>
+        <w:rPr>
+          <w:rFonts w:ascii="Times New Roman" w:hAnsi="Times New Roman" w:cs="Times New Roman"/>
+          <w:sz w:val="24"/>
+          <w:szCs w:val="24"/>
+        </w:rPr>
+        <w:t>The dealers can also cancel the reservation of customers</w:t>
+      </w:r>
+      <w:r>
+        <w:rPr>
+          <w:rFonts w:ascii="Times New Roman" w:hAnsi="Times New Roman" w:cs="Times New Roman"/>
+          <w:sz w:val="24"/>
+          <w:szCs w:val="24"/>
+        </w:rPr>
+        <w:t xml:space="preserve"> and send a message to the customer about the cancel. </w:t>
+      </w:r>
+    </w:p>
+    <w:p>
+      <w:pPr>
+        <w:pStyle w:val="ListParagraph"/>
+        <w:numPr>
+          <w:ilvl w:val="1"/>
+          <w:numId w:val="1"/>
+        </w:numPr>
+        <w:rPr>
+          <w:rFonts w:ascii="Times New Roman" w:hAnsi="Times New Roman" w:cs="Times New Roman"/>
+          <w:sz w:val="32"/>
+          <w:szCs w:val="32"/>
+        </w:rPr>
+      </w:pPr>
+      <w:r>
+        <w:rPr>
+          <w:rFonts w:ascii="Times New Roman" w:hAnsi="Times New Roman" w:cs="Times New Roman"/>
+          <w:sz w:val="32"/>
+          <w:szCs w:val="32"/>
+        </w:rPr>
+        <w:t>Overview</w:t>
+      </w:r>
+    </w:p>
+    <w:p>
+      <w:pPr>
+        <w:ind w:left="720"/>
+        <w:rPr>
+          <w:rFonts w:ascii="Times New Roman" w:hAnsi="Times New Roman" w:cs="Times New Roman"/>
+          <w:sz w:val="24"/>
+          <w:szCs w:val="24"/>
+        </w:rPr>
+      </w:pPr>
+    </w:p>
+    <w:p>
+      <w:pPr>
+        <w:pStyle w:val="ListParagraph"/>
+        <w:numPr>
+          <w:ilvl w:val="1"/>
+          <w:numId w:val="1"/>
+        </w:numPr>
+        <w:rPr>
+          <w:rFonts w:ascii="Times New Roman" w:hAnsi="Times New Roman" w:cs="Times New Roman"/>
+          <w:sz w:val="32"/>
+          <w:szCs w:val="32"/>
+        </w:rPr>
+      </w:pPr>
+      <w:r>
+        <w:rPr>
+          <w:rFonts w:ascii="Times New Roman" w:hAnsi="Times New Roman" w:cs="Times New Roman"/>
+          <w:sz w:val="32"/>
+          <w:szCs w:val="32"/>
+        </w:rPr>
+        <w:t>Definitions, Acronyms and Abbreviations</w:t>
+      </w:r>
+    </w:p>
+    <w:p>
+      <w:pPr>
+        <w:rPr>
+          <w:rFonts w:ascii="Times New Roman" w:hAnsi="Times New Roman" w:cs="Times New Roman"/>
+          <w:sz w:val="24"/>
+          <w:szCs w:val="24"/>
+        </w:rPr>
+      </w:pPr>
+    </w:p>
+    <w:p>
+      <w:pPr>
+        <w:rPr>
+          <w:rFonts w:ascii="Times New Roman" w:hAnsi="Times New Roman" w:cs="Times New Roman"/>
+          <w:sz w:val="24"/>
+          <w:szCs w:val="24"/>
+        </w:rPr>
+      </w:pPr>
     </w:p>
     <w:sectPr>
       <w:pgSz w:w="12240" w:h="15840"/>
@@ -96,6 +314,92 @@
 <file path=word/numbering.xml><?xml version="1.0" encoding="utf-8"?>
 <w:numbering xmlns:wpc="http://schemas.microsoft.com/office/word/2010/wordprocessingCanvas" xmlns:cx="http://schemas.microsoft.com/office/drawing/2014/chartex" xmlns:cx1="http://schemas.microsoft.com/office/drawing/2015/9/8/chartex" xmlns:cx2="http://schemas.microsoft.com/office/drawing/2015/10/21/chartex" xmlns:cx3="http://schemas.microsoft.com/office/drawing/2016/5/9/chartex" xmlns:cx4="http://schemas.microsoft.com/office/drawing/2016/5/10/chartex" xmlns:cx5="http://schemas.microsoft.com/office/drawing/2016/5/11/chartex" xmlns:cx6="http://schemas.microsoft.com/office/drawing/2016/5/12/chartex" xmlns:cx7="http://schemas.microsoft.com/office/drawing/2016/5/13/chartex" xmlns:cx8="http://schemas.microsoft.com/office/drawing/2016/5/14/chartex" xmlns:mc="http://schemas.openxmlformats.org/markup-compatibility/2006" xmlns:aink="http://schemas.microsoft.com/office/drawing/2016/ink" xmlns:am3d="http://schemas.microsoft.com/office/drawing/2017/model3d" xmlns:o="urn:schemas-microsoft-com:office:office" xmlns:r="http://schemas.openxmlformats.org/officeDocument/2006/relationships" xmlns:m="http://schemas.openxmlformats.org/officeDocument/2006/math" xmlns:v="urn:schemas-microsoft-com:vml" xmlns:wp14="http://schemas.microsoft.com/office/word/2010/wordprocessingDrawing" xmlns:wp="http://schemas.openxmlformats.org/drawingml/2006/wordprocessingDrawing" xmlns:w10="urn:schemas-microsoft-com:office:word" xmlns:w="http://schemas.openxmlformats.org/wordprocessingml/2006/main" xmlns:w14="http://schemas.microsoft.com/office/word/2010/wordml" xmlns:w15="http://schemas.microsoft.com/office/word/2012/wordml" xmlns:w16cex="http://schemas.microsoft.com/office/word/2018/wordml/cex" xmlns:w16cid="http://schemas.microsoft.com/office/word/2016/wordml/cid" xmlns:w16="http://schemas.microsoft.com/office/word/2018/wordml" xmlns:w16se="http://schemas.microsoft.com/office/word/2015/wordml/symex" xmlns:wpg="http://schemas.microsoft.com/office/word/2010/wordprocessingGroup" xmlns:wpi="http://schemas.microsoft.com/office/word/2010/wordprocessingInk" xmlns:wne="http://schemas.microsoft.com/office/word/2006/wordml" xmlns:wps="http://schemas.microsoft.com/office/word/2010/wordprocessingShape" mc:Ignorable="w14 w15 w16se w16cid w16 w16cex wp14">
   <w:abstractNum w:abstractNumId="0" w15:restartNumberingAfterBreak="0">
+    <w:nsid w:val="44C87FDF"/>
+    <w:multiLevelType w:val="hybridMultilevel"/>
+    <w:tmpl w:val="9F6A0C98"/>
+    <w:lvl w:ilvl="0" w:tplc="0409000F">
+      <w:start w:val="1"/>
+      <w:numFmt w:val="decimal"/>
+      <w:lvlText w:val="%1."/>
+      <w:lvlJc w:val="left"/>
+      <w:pPr>
+        <w:ind w:left="720" w:hanging="360"/>
+      </w:pPr>
+    </w:lvl>
+    <w:lvl w:ilvl="1" w:tplc="04090019" w:tentative="1">
+      <w:start w:val="1"/>
+      <w:numFmt w:val="lowerLetter"/>
+      <w:lvlText w:val="%2."/>
+      <w:lvlJc w:val="left"/>
+      <w:pPr>
+        <w:ind w:left="1440" w:hanging="360"/>
+      </w:pPr>
+    </w:lvl>
+    <w:lvl w:ilvl="2" w:tplc="0409001B" w:tentative="1">
+      <w:start w:val="1"/>
+      <w:numFmt w:val="lowerRoman"/>
+      <w:lvlText w:val="%3."/>
+      <w:lvlJc w:val="right"/>
+      <w:pPr>
+        <w:ind w:left="2160" w:hanging="180"/>
+      </w:pPr>
+    </w:lvl>
+    <w:lvl w:ilvl="3" w:tplc="0409000F" w:tentative="1">
+      <w:start w:val="1"/>
+      <w:numFmt w:val="decimal"/>
+      <w:lvlText w:val="%4."/>
+      <w:lvlJc w:val="left"/>
+      <w:pPr>
+        <w:ind w:left="2880" w:hanging="360"/>
+      </w:pPr>
+    </w:lvl>
+    <w:lvl w:ilvl="4" w:tplc="04090019" w:tentative="1">
+      <w:start w:val="1"/>
+      <w:numFmt w:val="lowerLetter"/>
+      <w:lvlText w:val="%5."/>
+      <w:lvlJc w:val="left"/>
+      <w:pPr>
+        <w:ind w:left="3600" w:hanging="360"/>
+      </w:pPr>
+    </w:lvl>
+    <w:lvl w:ilvl="5" w:tplc="0409001B" w:tentative="1">
+      <w:start w:val="1"/>
+      <w:numFmt w:val="lowerRoman"/>
+      <w:lvlText w:val="%6."/>
+      <w:lvlJc w:val="right"/>
+      <w:pPr>
+        <w:ind w:left="4320" w:hanging="180"/>
+      </w:pPr>
+    </w:lvl>
+    <w:lvl w:ilvl="6" w:tplc="0409000F" w:tentative="1">
+      <w:start w:val="1"/>
+      <w:numFmt w:val="decimal"/>
+      <w:lvlText w:val="%7."/>
+      <w:lvlJc w:val="left"/>
+      <w:pPr>
+        <w:ind w:left="5040" w:hanging="360"/>
+      </w:pPr>
+    </w:lvl>
+    <w:lvl w:ilvl="7" w:tplc="04090019" w:tentative="1">
+      <w:start w:val="1"/>
+      <w:numFmt w:val="lowerLetter"/>
+      <w:lvlText w:val="%8."/>
+      <w:lvlJc w:val="left"/>
+      <w:pPr>
+        <w:ind w:left="5760" w:hanging="360"/>
+      </w:pPr>
+    </w:lvl>
+    <w:lvl w:ilvl="8" w:tplc="0409001B" w:tentative="1">
+      <w:start w:val="1"/>
+      <w:numFmt w:val="lowerRoman"/>
+      <w:lvlText w:val="%9."/>
+      <w:lvlJc w:val="right"/>
+      <w:pPr>
+        <w:ind w:left="6480" w:hanging="180"/>
+      </w:pPr>
+    </w:lvl>
+  </w:abstractNum>
+  <w:abstractNum w:abstractNumId="1" w15:restartNumberingAfterBreak="0">
     <w:nsid w:val="696645FA"/>
     <w:multiLevelType w:val="multilevel"/>
     <w:tmpl w:val="FD7AF226"/>
@@ -209,6 +513,9 @@
     </w:lvl>
   </w:abstractNum>
   <w:num w:numId="1">
+    <w:abstractNumId w:val="1"/>
+  </w:num>
+  <w:num w:numId="2">
     <w:abstractNumId w:val="0"/>
   </w:num>
 </w:numbering>

</xml_diff>